<commit_message>
Updated some of documentation
</commit_message>
<xml_diff>
--- a/project/Documentation/Design documentation.docx
+++ b/project/Documentation/Design documentation.docx
@@ -13,15 +13,80 @@
     <w:p/>
     <w:p>
       <w:r>
-        <w:t>The code is currently structured with 5 classes 2 being used as control classes (explained later) and the other three classes being used to store methods for each type of user or the Main class wich exists to control the menu and start the program along side call the other classes</w:t>
-      </w:r>
-    </w:p>
-    <w:p/>
-    <w:p>
-      <w:r>
-        <w:t xml:space="preserve">The control classes exsist to hold functions that activate based on the JavaFX buttons and help control the flow of the GUI each javafx file contains code that when a button is pressed that it calls the appropriate control type with both user types having seprate control classes when a function is unshared to make the code more secure and readable </w:t>
-      </w:r>
-    </w:p>
+        <w:t xml:space="preserve">The code is currently structured with </w:t>
+      </w:r>
+      <w:r>
+        <w:t>4</w:t>
+      </w:r>
+      <w:r>
+        <w:t xml:space="preserve"> classes 2 being used as control classes (explained later) and the other </w:t>
+      </w:r>
+      <w:r>
+        <w:t>two</w:t>
+      </w:r>
+      <w:r>
+        <w:t xml:space="preserve"> classes being used to store methods for each </w:t>
+      </w:r>
+      <w:r>
+        <w:t xml:space="preserve">one being used to store variables of </w:t>
+      </w:r>
+      <w:proofErr w:type="spellStart"/>
+      <w:r>
+        <w:t>a users</w:t>
+      </w:r>
+      <w:proofErr w:type="spellEnd"/>
+      <w:r>
+        <w:t xml:space="preserve"> account and the main which is for launching the program and creating a connection to the database</w:t>
+      </w:r>
+    </w:p>
+    <w:p/>
+    <w:p>
+      <w:r>
+        <w:t xml:space="preserve">The control classes </w:t>
+      </w:r>
+      <w:proofErr w:type="spellStart"/>
+      <w:r>
+        <w:t>exsist</w:t>
+      </w:r>
+      <w:proofErr w:type="spellEnd"/>
+      <w:r>
+        <w:t xml:space="preserve"> to hold functions that activate based on the JavaFX buttons and help control the flow of the GUI each </w:t>
+      </w:r>
+      <w:proofErr w:type="spellStart"/>
+      <w:r>
+        <w:t>javafx</w:t>
+      </w:r>
+      <w:proofErr w:type="spellEnd"/>
+      <w:r>
+        <w:t xml:space="preserve"> file contains code that when a button is pressed that it calls the appropriate control type with both user </w:t>
+      </w:r>
+    </w:p>
+    <w:p>
+      <w:r>
+        <w:t xml:space="preserve">It also exists to hold functions that </w:t>
+      </w:r>
+      <w:proofErr w:type="spellStart"/>
+      <w:r>
+        <w:t>modfy</w:t>
+      </w:r>
+      <w:proofErr w:type="spellEnd"/>
+      <w:r>
+        <w:t xml:space="preserve"> the user control class a variable of current user is stored to see who is currently logged in </w:t>
+      </w:r>
+      <w:r>
+        <w:t xml:space="preserve">which is read from the database and the administrator control class </w:t>
+      </w:r>
+      <w:proofErr w:type="spellStart"/>
+      <w:r>
+        <w:t>exsist</w:t>
+      </w:r>
+      <w:proofErr w:type="spellEnd"/>
+      <w:r>
+        <w:t xml:space="preserve"> to hold functions for administrator actions such as creating an account and loading administrator GUI</w:t>
+      </w:r>
+    </w:p>
+    <w:p/>
+    <w:p/>
     <w:p/>
     <w:p/>
     <w:p/>
@@ -50,13 +115,61 @@
     </w:p>
     <w:p>
       <w:r>
-        <w:t>The main class function Is to launch the program it than runs the menu for the user wich will establish the connection with my sql and check it and than it will launch the Main menu GUI wich will be the very first GUI screen</w:t>
-      </w:r>
-    </w:p>
-    <w:p/>
-    <w:p>
-      <w:r>
-        <w:t xml:space="preserve">Once the user has picked the user they would like to login to the javafx file for the main screen will than call upon the class type of the user they would like to log in as and than call upon the appropriate login screen for that user type to help create an instance of that class for the user and keep the flow of the GUI outside this the main class also has the input variable this exists to help reduce code duplication of scanner variables for the software </w:t>
+        <w:t xml:space="preserve">The main class function Is to launch the program it than runs the menu for the user </w:t>
+      </w:r>
+      <w:proofErr w:type="spellStart"/>
+      <w:r>
+        <w:t>wich</w:t>
+      </w:r>
+      <w:proofErr w:type="spellEnd"/>
+      <w:r>
+        <w:t xml:space="preserve"> will establish the connection with my </w:t>
+      </w:r>
+      <w:proofErr w:type="spellStart"/>
+      <w:r>
+        <w:t>sql</w:t>
+      </w:r>
+      <w:proofErr w:type="spellEnd"/>
+      <w:r>
+        <w:t xml:space="preserve"> and check it </w:t>
+      </w:r>
+      <w:proofErr w:type="spellStart"/>
+      <w:r>
+        <w:t>and than</w:t>
+      </w:r>
+      <w:proofErr w:type="spellEnd"/>
+      <w:r>
+        <w:t xml:space="preserve"> it will launch the Main menu GUI </w:t>
+      </w:r>
+      <w:proofErr w:type="spellStart"/>
+      <w:r>
+        <w:t>wich</w:t>
+      </w:r>
+      <w:proofErr w:type="spellEnd"/>
+      <w:r>
+        <w:t xml:space="preserve"> will be the very first GUI screen</w:t>
+      </w:r>
+    </w:p>
+    <w:p/>
+    <w:p>
+      <w:r>
+        <w:t xml:space="preserve">Once the user has picked the user they would like to login to the </w:t>
+      </w:r>
+      <w:proofErr w:type="spellStart"/>
+      <w:r>
+        <w:t>javafx</w:t>
+      </w:r>
+      <w:proofErr w:type="spellEnd"/>
+      <w:r>
+        <w:t xml:space="preserve"> file for the main screen will than call upon the class type of the user they would like to log in as </w:t>
+      </w:r>
+      <w:proofErr w:type="spellStart"/>
+      <w:r>
+        <w:t>and than</w:t>
+      </w:r>
+      <w:proofErr w:type="spellEnd"/>
+      <w:r>
+        <w:t xml:space="preserve"> call upon the appropriate login screen for that user type to help create an instance of that class for the user and keep the flow of the GUI outside this the main class also has the input variable this exists to help reduce code duplication of scanner variables for the software </w:t>
       </w:r>
     </w:p>
     <w:p/>
@@ -85,7 +198,15 @@
     <w:p/>
     <w:p>
       <w:r>
-        <w:t>Launch function exists to start java fx and is the first screen that is loaded</w:t>
+        <w:t xml:space="preserve">Launch function exists to start java </w:t>
+      </w:r>
+      <w:proofErr w:type="spellStart"/>
+      <w:r>
+        <w:t>fx</w:t>
+      </w:r>
+      <w:proofErr w:type="spellEnd"/>
+      <w:r>
+        <w:t xml:space="preserve"> and is the first screen that is loaded</w:t>
       </w:r>
     </w:p>
     <w:p>
@@ -128,9 +249,29 @@
     </w:p>
     <w:p>
       <w:r>
-        <w:t>Start shift and end shift- due to the way the program tracks the shift it gets the current systems time and than uses this to take away from the systems time once its done than it runs through a function to give a readable time for the shift on till worked</w:t>
-      </w:r>
-    </w:p>
+        <w:t xml:space="preserve">Start shift and end shift- due to the way the program tracks the shift it gets the current systems time </w:t>
+      </w:r>
+      <w:proofErr w:type="spellStart"/>
+      <w:r>
+        <w:t>and than</w:t>
+      </w:r>
+      <w:proofErr w:type="spellEnd"/>
+      <w:r>
+        <w:t xml:space="preserve"> uses this to take away from the systems time once </w:t>
+      </w:r>
+      <w:proofErr w:type="spellStart"/>
+      <w:proofErr w:type="gramStart"/>
+      <w:r>
+        <w:t>its</w:t>
+      </w:r>
+      <w:proofErr w:type="spellEnd"/>
+      <w:proofErr w:type="gramEnd"/>
+      <w:r>
+        <w:t xml:space="preserve"> done than it runs through a function to give a readable time for the shift on till worked</w:t>
+      </w:r>
+    </w:p>
+    <w:p/>
+    <w:p/>
     <w:p/>
     <w:p/>
     <w:p/>
@@ -154,65 +295,20 @@
     </w:p>
     <w:p>
       <w:pPr>
-        <w:pStyle w:val="Heading2"/>
+        <w:pStyle w:val="Heading1"/>
       </w:pPr>
       <w:r>
         <w:lastRenderedPageBreak/>
-        <w:t>Adminstartor class</w:t>
-      </w:r>
-    </w:p>
-    <w:p>
-      <w:r>
-        <w:t xml:space="preserve">This call contains the functions to create user accounts and the ability to reead user accounts from the database </w:t>
-      </w:r>
-    </w:p>
-    <w:p/>
-    <w:p/>
-    <w:p>
-      <w:r>
-        <w:t>On later versions the adminstator should be able to read out item staticts such as sales and other data such as revune on each date</w:t>
-      </w:r>
-    </w:p>
-    <w:p/>
-    <w:p/>
-    <w:p/>
-    <w:p/>
-    <w:p/>
-    <w:p>
-      <w:pPr>
-        <w:pStyle w:val="Heading2"/>
-      </w:pPr>
-      <w:r>
-        <w:t>Variables</w:t>
-      </w:r>
-    </w:p>
-    <w:p>
-      <w:r>
-        <w:t>No notable variables as of this time</w:t>
-      </w:r>
-    </w:p>
-    <w:p/>
-    <w:p/>
-    <w:p>
-      <w:pPr>
-        <w:pStyle w:val="Heading2"/>
-      </w:pPr>
-      <w:r>
-        <w:t>Functions</w:t>
-      </w:r>
-    </w:p>
-    <w:p>
-      <w:r>
-        <w:t>Create account – self exsplantory</w:t>
-      </w:r>
-    </w:p>
-    <w:p/>
-    <w:p/>
-    <w:p>
-      <w:r>
-        <w:t>Read account – reads out all data read to the account</w:t>
-      </w:r>
-    </w:p>
+        <w:t>User</w:t>
+      </w:r>
+      <w:r>
+        <w:t xml:space="preserve"> Controller</w:t>
+      </w:r>
+      <w:r>
+        <w:t xml:space="preserve"> class</w:t>
+      </w:r>
+    </w:p>
+    <w:p/>
     <w:p>
       <w:r>
         <w:br w:type="page"/>
@@ -241,7 +337,21 @@
         <w:rPr>
           <w:rStyle w:val="Heading2Char"/>
         </w:rPr>
-        <w:t>of java fx screens</w:t>
+        <w:t xml:space="preserve">of java </w:t>
+      </w:r>
+      <w:proofErr w:type="spellStart"/>
+      <w:r>
+        <w:rPr>
+          <w:rStyle w:val="Heading2Char"/>
+        </w:rPr>
+        <w:t>fx</w:t>
+      </w:r>
+      <w:proofErr w:type="spellEnd"/>
+      <w:r>
+        <w:rPr>
+          <w:rStyle w:val="Heading2Char"/>
+        </w:rPr>
+        <w:t xml:space="preserve"> screens</w:t>
       </w:r>
     </w:p>
     <w:p>
@@ -304,7 +414,15 @@
     <w:p/>
     <w:p>
       <w:r>
-        <w:t xml:space="preserve">The database exxsist to store the variables and stats of the user onto a database linked to their account information </w:t>
+        <w:t xml:space="preserve">The database </w:t>
+      </w:r>
+      <w:proofErr w:type="spellStart"/>
+      <w:r>
+        <w:t>exxsist</w:t>
+      </w:r>
+      <w:proofErr w:type="spellEnd"/>
+      <w:r>
+        <w:t xml:space="preserve"> to store the variables and stats of the user onto a database linked to their account information </w:t>
       </w:r>
     </w:p>
     <w:p/>
@@ -319,8 +437,13 @@
     </w:p>
     <w:p>
       <w:r>
-        <w:t>There are three basic roles/rights that are supported by the software and mySql</w:t>
-      </w:r>
+        <w:t xml:space="preserve">There are three basic roles/rights that are supported by the software and </w:t>
+      </w:r>
+      <w:proofErr w:type="spellStart"/>
+      <w:r>
+        <w:t>mySql</w:t>
+      </w:r>
+      <w:proofErr w:type="spellEnd"/>
     </w:p>
     <w:p/>
     <w:p>
@@ -330,7 +453,39 @@
     </w:p>
     <w:p>
       <w:r>
-        <w:t xml:space="preserve">-addminstator- this supports basic adminstation action such as updating enties in the table such as creating and updating accounts but does not support any changes beyon this level and all of this is supported in the </w:t>
+        <w:t>-</w:t>
+      </w:r>
+      <w:proofErr w:type="spellStart"/>
+      <w:r>
+        <w:t>addminstator</w:t>
+      </w:r>
+      <w:proofErr w:type="spellEnd"/>
+      <w:r>
+        <w:t xml:space="preserve">- this supports basic </w:t>
+      </w:r>
+      <w:proofErr w:type="spellStart"/>
+      <w:r>
+        <w:t>adminstation</w:t>
+      </w:r>
+      <w:proofErr w:type="spellEnd"/>
+      <w:r>
+        <w:t xml:space="preserve"> action such as updating </w:t>
+      </w:r>
+      <w:proofErr w:type="spellStart"/>
+      <w:r>
+        <w:t>enties</w:t>
+      </w:r>
+      <w:proofErr w:type="spellEnd"/>
+      <w:r>
+        <w:t xml:space="preserve"> in the table such as creating and updating accounts but does not support any changes </w:t>
+      </w:r>
+      <w:proofErr w:type="spellStart"/>
+      <w:r>
+        <w:t>beyon</w:t>
+      </w:r>
+      <w:proofErr w:type="spellEnd"/>
+      <w:r>
+        <w:t xml:space="preserve"> this level and all of this is supported in the </w:t>
       </w:r>
       <w:r>
         <w:t>software</w:t>
@@ -339,7 +494,31 @@
     <w:p/>
     <w:p>
       <w:r>
-        <w:t>-admin this support changes to the database along side with much greater privliages such as more mass changes to a table or modification of the table itself most of this however is supported in the mysql program itself</w:t>
+        <w:t xml:space="preserve">-admin this support changes to the database </w:t>
+      </w:r>
+      <w:proofErr w:type="spellStart"/>
+      <w:r>
+        <w:t>along side</w:t>
+      </w:r>
+      <w:proofErr w:type="spellEnd"/>
+      <w:r>
+        <w:t xml:space="preserve"> with much greater </w:t>
+      </w:r>
+      <w:proofErr w:type="spellStart"/>
+      <w:r>
+        <w:t>privliages</w:t>
+      </w:r>
+      <w:proofErr w:type="spellEnd"/>
+      <w:r>
+        <w:t xml:space="preserve"> such as more mass changes to a table or modification of the table itself most of this however is supported in the </w:t>
+      </w:r>
+      <w:proofErr w:type="spellStart"/>
+      <w:r>
+        <w:t>mysql</w:t>
+      </w:r>
+      <w:proofErr w:type="spellEnd"/>
+      <w:r>
+        <w:t xml:space="preserve"> program itself</w:t>
       </w:r>
     </w:p>
     <w:p/>
@@ -358,13 +537,26 @@
     </w:p>
     <w:p/>
     <w:p>
-      <w:r>
-        <w:t>Iduser- unique identifier</w:t>
-      </w:r>
-    </w:p>
-    <w:p>
-      <w:r>
-        <w:t>Name – this is the users name</w:t>
+      <w:proofErr w:type="spellStart"/>
+      <w:r>
+        <w:t>Iduser</w:t>
+      </w:r>
+      <w:proofErr w:type="spellEnd"/>
+      <w:r>
+        <w:t>- unique identifier</w:t>
+      </w:r>
+    </w:p>
+    <w:p>
+      <w:r>
+        <w:t xml:space="preserve">Name – this is the </w:t>
+      </w:r>
+      <w:proofErr w:type="gramStart"/>
+      <w:r>
+        <w:t>users</w:t>
+      </w:r>
+      <w:proofErr w:type="gramEnd"/>
+      <w:r>
+        <w:t xml:space="preserve"> name</w:t>
       </w:r>
     </w:p>
     <w:p>
@@ -385,7 +577,23 @@
     <w:p>
       <w:r>
         <w:lastRenderedPageBreak/>
-        <w:t>Rights- stores the access level of the user to the database (note this is in the software itself not the mysql database software that has a seprate account system for moderation)</w:t>
+        <w:t xml:space="preserve">Rights- stores the access level of the user to the database (note this is in the software itself not the </w:t>
+      </w:r>
+      <w:proofErr w:type="spellStart"/>
+      <w:r>
+        <w:t>mysql</w:t>
+      </w:r>
+      <w:proofErr w:type="spellEnd"/>
+      <w:r>
+        <w:t xml:space="preserve"> database software that has a </w:t>
+      </w:r>
+      <w:proofErr w:type="spellStart"/>
+      <w:r>
+        <w:t>seprate</w:t>
+      </w:r>
+      <w:proofErr w:type="spellEnd"/>
+      <w:r>
+        <w:t xml:space="preserve"> account system for moderation)</w:t>
       </w:r>
     </w:p>
     <w:sectPr>

</xml_diff>